<commit_message>
converted to python 3.5 and query results easier to read
</commit_message>
<xml_diff>
--- a/Report.docx
+++ b/Report.docx
@@ -99,7 +99,7 @@
         <w:rPr>
           <w:b w:val="false"/>
         </w:rPr>
-        <w:t xml:space="preserve"> All input except password is case insensitive.</w:t>
+        <w:t xml:space="preserve"> All input except password is case insensitive. Make sure you are using Python 3.5 or later.</w:t>
       </w:r>
       <w:r/>
     </w:p>
@@ -127,7 +127,7 @@
         <w:rPr>
           <w:b w:val="false"/>
         </w:rPr>
-        <w:t xml:space="preserve"> python main.py database.db</w:t>
+        <w:t xml:space="preserve"> python3 main.py database.db</w:t>
       </w:r>
       <w:r>
         <w:rPr>
@@ -975,7 +975,7 @@
         <w:t xml:space="preserve">to the database, most inputs check for a valid domain and correct data type. Unique values are enforced by checking if the value already exists within the database before being inserted. Displaying SQL query results would sometimes cause crashes when there</w:t>
       </w:r>
       <w:r>
-        <w:t xml:space="preserve"> were no results found or they contained an “all NULL result”. To prevent this, empty results are checked for and “all NULL results” are removed when necessary. When an error is found, an error message is printed and the program returns to the system menu.</w:t>
+        <w:t xml:space="preserve"> were no results found or they contained an “all NULL result”. To prevent this, empty results are checked for and “all NULL results” are removed when necessary. When an error is found, an error message is printed and the input loops until valid.</w:t>
       </w:r>
       <w:r/>
     </w:p>

</xml_diff>

<commit_message>
converted to python 3.5 and made query results more readable
</commit_message>
<xml_diff>
--- a/Report.docx
+++ b/Report.docx
@@ -99,7 +99,7 @@
         <w:rPr>
           <w:b w:val="false"/>
         </w:rPr>
-        <w:t xml:space="preserve"> All input except password is case insensitive.</w:t>
+        <w:t xml:space="preserve"> All input except password is case insensitive. Make sure you are using Python 3.5 or later.</w:t>
       </w:r>
       <w:r/>
     </w:p>
@@ -127,7 +127,7 @@
         <w:rPr>
           <w:b w:val="false"/>
         </w:rPr>
-        <w:t xml:space="preserve"> python main.py database.db</w:t>
+        <w:t xml:space="preserve"> python3 main.py database.db</w:t>
       </w:r>
       <w:r>
         <w:rPr>
@@ -975,7 +975,7 @@
         <w:t xml:space="preserve">to the database, most inputs check for a valid domain and correct data type. Unique values are enforced by checking if the value already exists within the database before being inserted. Displaying SQL query results would sometimes cause crashes when there</w:t>
       </w:r>
       <w:r>
-        <w:t xml:space="preserve"> were no results found or they contained an “all NULL result”. To prevent this, empty results are checked for and “all NULL results” are removed when necessary. When an error is found, an error message is printed and the program returns to the system menu.</w:t>
+        <w:t xml:space="preserve"> were no results found or they contained an “all NULL result”. To prevent this, empty results are checked for and “all NULL results” are removed when necessary. When an error is found, an error message is printed and the input loops until valid.</w:t>
       </w:r>
       <w:r/>
     </w:p>

</xml_diff>

<commit_message>
updated to final version, ready to submit
</commit_message>
<xml_diff>
--- a/Report.docx
+++ b/Report.docx
@@ -1000,7 +1000,7 @@
           <w:b/>
           <w:u w:val="single"/>
         </w:rPr>
-        <w:t xml:space="preserve">Group Work Strategy</w:t>
+        <w:t xml:space="preserve">Group Work Strategy (Group of 2)</w:t>
       </w:r>
       <w:r>
         <w:t xml:space="preserve">:</w:t>
@@ -1012,7 +1012,37 @@
         <w:spacing w:lineRule="auto" w:line="240"/>
       </w:pPr>
       <w:r>
-        <w:t xml:space="preserve">TBD.</w:t>
+        <w:t xml:space="preserve">Project breakdown: brianjos worked on the design/functionality of the program and the SQL queries. jsample was responsible for fixing bigs and making improvements to the initial design.</w:t>
+      </w:r>
+      <w:r/>
+    </w:p>
+    <w:p>
+      <w:pPr>
+        <w:spacing w:lineRule="auto" w:line="240"/>
+      </w:pPr>
+      <w:r>
+        <w:t xml:space="preserve">Each task: each task was was completed by brianjos.</w:t>
+      </w:r>
+      <w:r/>
+    </w:p>
+    <w:p>
+      <w:pPr>
+        <w:spacing w:lineRule="auto" w:line="240"/>
+      </w:pPr>
+      <w:r>
+        <w:t xml:space="preserve">Time spent: brianjos (a week and a half), jsample (half a week)</w:t>
+      </w:r>
+      <w:r/>
+    </w:p>
+    <w:p>
+      <w:pPr>
+        <w:spacing w:lineRule="auto" w:line="240"/>
+      </w:pPr>
+      <w:r>
+        <w:t xml:space="preserve">Method of coordination: </w:t>
+      </w:r>
+      <w:r>
+        <w:t xml:space="preserve">communicated over email and Discord. Pushed work onto a private GitHub repository. </w:t>
       </w:r>
       <w:r/>
     </w:p>

</xml_diff>